<commit_message>
Complete calculations and report
</commit_message>
<xml_diff>
--- a/report.docx
+++ b/report.docx
@@ -4724,19 +4724,7 @@
                   <w:szCs w:val="24"/>
                   <w:lang w:eastAsia="ru-RU"/>
                 </w:rPr>
-                <m:t>(</m:t>
-              </m:r>
-              <m:r>
-                <m:rPr>
-                  <m:sty m:val="p"/>
-                </m:rPr>
-                <w:rPr>
-                  <w:rFonts w:ascii="Cambria Math" w:hAnsi="Cambria Math"/>
-                  <w:sz w:val="24"/>
-                  <w:szCs w:val="24"/>
-                  <w:lang w:eastAsia="ru-RU"/>
-                </w:rPr>
-                <m:t>1-</m:t>
+                <m:t>(1-</m:t>
               </m:r>
               <m:sSub>
                 <m:sSubPr>
@@ -5922,19 +5910,7 @@
               <w:szCs w:val="24"/>
               <w:lang w:eastAsia="ru-RU"/>
             </w:rPr>
-            <m:t>)</m:t>
-          </m:r>
-          <m:r>
-            <m:rPr>
-              <m:sty m:val="p"/>
-            </m:rPr>
-            <w:rPr>
-              <w:rFonts w:ascii="Cambria Math" w:eastAsia="Times New Roman" w:hAnsi="Cambria Math" w:cs="Times New Roman"/>
-              <w:sz w:val="24"/>
-              <w:szCs w:val="24"/>
-              <w:lang w:eastAsia="ru-RU"/>
-            </w:rPr>
-            <m:t>+</m:t>
+            <m:t>)+</m:t>
           </m:r>
           <m:sSub>
             <m:sSubPr>
@@ -6295,7 +6271,18 @@
           <w:szCs w:val="28"/>
           <w:lang w:eastAsia="ru-RU"/>
         </w:rPr>
-        <w:t>нормировочным уравнением</w:t>
+        <w:t>нормировочным ур</w:t>
+      </w:r>
+      <w:bookmarkStart w:id="0" w:name="_GoBack"/>
+      <w:bookmarkEnd w:id="0"/>
+      <w:r>
+        <w:rPr>
+          <w:rFonts w:ascii="Times New Roman" w:eastAsia="Times New Roman" w:hAnsi="Times New Roman" w:cs="Times New Roman"/>
+          <w:sz w:val="28"/>
+          <w:szCs w:val="28"/>
+          <w:lang w:eastAsia="ru-RU"/>
+        </w:rPr>
+        <w:t>авнением</w:t>
       </w:r>
       <w:r>
         <w:rPr>
@@ -6356,16 +6343,7 @@
                   <w:szCs w:val="24"/>
                   <w:lang w:eastAsia="ru-RU"/>
                 </w:rPr>
-                <m:t>20</m:t>
-              </m:r>
-              <m:r>
-                <w:rPr>
-                  <w:rFonts w:ascii="Cambria Math" w:eastAsia="Times New Roman" w:hAnsi="Cambria Math" w:cs="Times New Roman"/>
-                  <w:sz w:val="24"/>
-                  <w:szCs w:val="24"/>
-                  <w:lang w:eastAsia="ru-RU"/>
-                </w:rPr>
-                <m:t>00</m:t>
+                <m:t>2000</m:t>
               </m:r>
             </m:sub>
           </m:sSub>
@@ -6573,16 +6551,7 @@
                   <w:szCs w:val="24"/>
                   <w:lang w:eastAsia="ru-RU"/>
                 </w:rPr>
-                <m:t>100</m:t>
-              </m:r>
-              <m:r>
-                <w:rPr>
-                  <w:rFonts w:ascii="Cambria Math" w:hAnsi="Cambria Math"/>
-                  <w:sz w:val="24"/>
-                  <w:szCs w:val="24"/>
-                  <w:lang w:eastAsia="ru-RU"/>
-                </w:rPr>
-                <m:t>1</m:t>
+                <m:t>1001</m:t>
               </m:r>
             </m:sub>
           </m:sSub>
@@ -6624,16 +6593,7 @@
                   <w:szCs w:val="24"/>
                   <w:lang w:eastAsia="ru-RU"/>
                 </w:rPr>
-                <m:t>101</m:t>
-              </m:r>
-              <m:r>
-                <w:rPr>
-                  <w:rFonts w:ascii="Cambria Math" w:hAnsi="Cambria Math"/>
-                  <w:sz w:val="24"/>
-                  <w:szCs w:val="24"/>
-                  <w:lang w:eastAsia="ru-RU"/>
-                </w:rPr>
-                <m:t>1</m:t>
+                <m:t>1011</m:t>
               </m:r>
             </m:sub>
           </m:sSub>
@@ -6675,25 +6635,7 @@
                   <w:szCs w:val="24"/>
                   <w:lang w:eastAsia="ru-RU"/>
                 </w:rPr>
-                <m:t>21</m:t>
-              </m:r>
-              <m:r>
-                <w:rPr>
-                  <w:rFonts w:ascii="Cambria Math" w:hAnsi="Cambria Math"/>
-                  <w:sz w:val="24"/>
-                  <w:szCs w:val="24"/>
-                  <w:lang w:eastAsia="ru-RU"/>
-                </w:rPr>
-                <m:t>1</m:t>
-              </m:r>
-              <m:r>
-                <w:rPr>
-                  <w:rFonts w:ascii="Cambria Math" w:hAnsi="Cambria Math"/>
-                  <w:sz w:val="24"/>
-                  <w:szCs w:val="24"/>
-                  <w:lang w:eastAsia="ru-RU"/>
-                </w:rPr>
-                <m:t>1</m:t>
+                <m:t>2111</m:t>
               </m:r>
             </m:sub>
           </m:sSub>
@@ -6735,16 +6677,7 @@
                   <w:szCs w:val="24"/>
                   <w:lang w:eastAsia="ru-RU"/>
                 </w:rPr>
-                <m:t>110</m:t>
-              </m:r>
-              <m:r>
-                <w:rPr>
-                  <w:rFonts w:ascii="Cambria Math" w:hAnsi="Cambria Math"/>
-                  <w:sz w:val="24"/>
-                  <w:szCs w:val="24"/>
-                  <w:lang w:eastAsia="ru-RU"/>
-                </w:rPr>
-                <m:t>1</m:t>
+                <m:t>1101</m:t>
               </m:r>
             </m:sub>
           </m:sSub>
@@ -6786,25 +6719,7 @@
                   <w:szCs w:val="24"/>
                   <w:lang w:eastAsia="ru-RU"/>
                 </w:rPr>
-                <m:t>11</m:t>
-              </m:r>
-              <m:r>
-                <w:rPr>
-                  <w:rFonts w:ascii="Cambria Math" w:hAnsi="Cambria Math"/>
-                  <w:sz w:val="24"/>
-                  <w:szCs w:val="24"/>
-                  <w:lang w:eastAsia="ru-RU"/>
-                </w:rPr>
-                <m:t>1</m:t>
-              </m:r>
-              <m:r>
-                <w:rPr>
-                  <w:rFonts w:ascii="Cambria Math" w:hAnsi="Cambria Math"/>
-                  <w:sz w:val="24"/>
-                  <w:szCs w:val="24"/>
-                  <w:lang w:eastAsia="ru-RU"/>
-                </w:rPr>
-                <m:t>1</m:t>
+                <m:t>1111</m:t>
               </m:r>
             </m:sub>
           </m:sSub>
@@ -7017,16 +6932,16 @@
               <w:textAlignment w:val="baseline"/>
               <w:rPr>
                 <w:rFonts w:ascii="Times New Roman" w:eastAsia="Times New Roman" w:hAnsi="Times New Roman" w:cs="Times New Roman"/>
-                <w:sz w:val="28"/>
-                <w:szCs w:val="20"/>
+                <w:sz w:val="24"/>
+                <w:szCs w:val="24"/>
                 <w:lang w:val="en-US" w:eastAsia="ru-RU"/>
               </w:rPr>
             </w:pPr>
             <w:r>
               <w:rPr>
                 <w:rFonts w:ascii="Times New Roman" w:eastAsia="Times New Roman" w:hAnsi="Times New Roman" w:cs="Times New Roman"/>
-                <w:sz w:val="28"/>
-                <w:szCs w:val="20"/>
+                <w:sz w:val="24"/>
+                <w:szCs w:val="24"/>
                 <w:lang w:val="en-US" w:eastAsia="ru-RU"/>
               </w:rPr>
               <w:t>P</w:t>
@@ -7034,8 +6949,8 @@
             <w:r>
               <w:rPr>
                 <w:rFonts w:ascii="Times New Roman" w:eastAsia="Times New Roman" w:hAnsi="Times New Roman" w:cs="Times New Roman"/>
-                <w:sz w:val="28"/>
-                <w:szCs w:val="20"/>
+                <w:sz w:val="24"/>
+                <w:szCs w:val="24"/>
                 <w:vertAlign w:val="subscript"/>
                 <w:lang w:eastAsia="ru-RU"/>
               </w:rPr>
@@ -7044,28 +6959,18 @@
             <w:r>
               <w:rPr>
                 <w:rFonts w:ascii="Times New Roman" w:eastAsia="Times New Roman" w:hAnsi="Times New Roman" w:cs="Times New Roman"/>
-                <w:sz w:val="28"/>
-                <w:szCs w:val="20"/>
+                <w:sz w:val="24"/>
+                <w:szCs w:val="24"/>
                 <w:vertAlign w:val="subscript"/>
                 <w:lang w:eastAsia="ru-RU"/>
               </w:rPr>
-              <w:t>00</w:t>
+              <w:t>000</w:t>
             </w:r>
             <w:r>
               <w:rPr>
                 <w:rFonts w:ascii="Times New Roman" w:eastAsia="Times New Roman" w:hAnsi="Times New Roman" w:cs="Times New Roman"/>
-                <w:sz w:val="28"/>
-                <w:szCs w:val="20"/>
-                <w:vertAlign w:val="subscript"/>
-                <w:lang w:eastAsia="ru-RU"/>
-              </w:rPr>
-              <w:t>0</w:t>
-            </w:r>
-            <w:r>
-              <w:rPr>
-                <w:rFonts w:ascii="Times New Roman" w:eastAsia="Times New Roman" w:hAnsi="Times New Roman" w:cs="Times New Roman"/>
-                <w:sz w:val="28"/>
-                <w:szCs w:val="20"/>
+                <w:sz w:val="24"/>
+                <w:szCs w:val="24"/>
                 <w:lang w:eastAsia="ru-RU"/>
               </w:rPr>
               <w:t xml:space="preserve"> = 0</w:t>
@@ -7082,16 +6987,16 @@
               <w:textAlignment w:val="baseline"/>
               <w:rPr>
                 <w:rFonts w:ascii="Times New Roman" w:eastAsia="Times New Roman" w:hAnsi="Times New Roman" w:cs="Times New Roman"/>
-                <w:sz w:val="28"/>
-                <w:szCs w:val="20"/>
+                <w:sz w:val="24"/>
+                <w:szCs w:val="24"/>
                 <w:lang w:eastAsia="ru-RU"/>
               </w:rPr>
             </w:pPr>
             <w:r>
               <w:rPr>
                 <w:rFonts w:ascii="Times New Roman" w:eastAsia="Times New Roman" w:hAnsi="Times New Roman" w:cs="Times New Roman"/>
-                <w:sz w:val="28"/>
-                <w:szCs w:val="20"/>
+                <w:sz w:val="24"/>
+                <w:szCs w:val="24"/>
                 <w:lang w:val="en-US" w:eastAsia="ru-RU"/>
               </w:rPr>
               <w:t>P</w:t>
@@ -7099,8 +7004,8 @@
             <w:r>
               <w:rPr>
                 <w:rFonts w:ascii="Times New Roman" w:eastAsia="Times New Roman" w:hAnsi="Times New Roman" w:cs="Times New Roman"/>
-                <w:sz w:val="28"/>
-                <w:szCs w:val="20"/>
+                <w:sz w:val="24"/>
+                <w:szCs w:val="24"/>
                 <w:vertAlign w:val="subscript"/>
                 <w:lang w:eastAsia="ru-RU"/>
               </w:rPr>
@@ -7109,8 +7014,8 @@
             <w:r>
               <w:rPr>
                 <w:rFonts w:ascii="Times New Roman" w:eastAsia="Times New Roman" w:hAnsi="Times New Roman" w:cs="Times New Roman"/>
-                <w:sz w:val="28"/>
-                <w:szCs w:val="20"/>
+                <w:sz w:val="24"/>
+                <w:szCs w:val="24"/>
                 <w:lang w:eastAsia="ru-RU"/>
               </w:rPr>
               <w:t xml:space="preserve"> = 0</w:t>
@@ -7127,16 +7032,16 @@
               <w:textAlignment w:val="baseline"/>
               <w:rPr>
                 <w:rFonts w:ascii="Times New Roman" w:eastAsia="Times New Roman" w:hAnsi="Times New Roman" w:cs="Times New Roman"/>
-                <w:sz w:val="28"/>
-                <w:szCs w:val="20"/>
+                <w:sz w:val="24"/>
+                <w:szCs w:val="24"/>
                 <w:lang w:val="en-US" w:eastAsia="ru-RU"/>
               </w:rPr>
             </w:pPr>
             <w:r>
               <w:rPr>
                 <w:rFonts w:ascii="Times New Roman" w:eastAsia="Times New Roman" w:hAnsi="Times New Roman" w:cs="Times New Roman"/>
-                <w:sz w:val="28"/>
-                <w:szCs w:val="20"/>
+                <w:sz w:val="24"/>
+                <w:szCs w:val="24"/>
                 <w:lang w:val="en-US" w:eastAsia="ru-RU"/>
               </w:rPr>
               <w:t>P</w:t>
@@ -7144,8 +7049,8 @@
             <w:r>
               <w:rPr>
                 <w:rFonts w:ascii="Times New Roman" w:eastAsia="Times New Roman" w:hAnsi="Times New Roman" w:cs="Times New Roman"/>
-                <w:sz w:val="28"/>
-                <w:szCs w:val="20"/>
+                <w:sz w:val="24"/>
+                <w:szCs w:val="24"/>
                 <w:vertAlign w:val="subscript"/>
                 <w:lang w:eastAsia="ru-RU"/>
               </w:rPr>
@@ -7154,8 +7059,8 @@
             <w:r>
               <w:rPr>
                 <w:rFonts w:ascii="Times New Roman" w:eastAsia="Times New Roman" w:hAnsi="Times New Roman" w:cs="Times New Roman"/>
-                <w:sz w:val="28"/>
-                <w:szCs w:val="20"/>
+                <w:sz w:val="24"/>
+                <w:szCs w:val="24"/>
                 <w:lang w:eastAsia="ru-RU"/>
               </w:rPr>
               <w:t xml:space="preserve"> = </w:t>
@@ -7163,8 +7068,8 @@
             <w:r>
               <w:rPr>
                 <w:rFonts w:ascii="Times New Roman" w:eastAsia="Times New Roman" w:hAnsi="Times New Roman" w:cs="Times New Roman"/>
-                <w:sz w:val="28"/>
-                <w:szCs w:val="20"/>
+                <w:sz w:val="24"/>
+                <w:szCs w:val="24"/>
                 <w:lang w:eastAsia="ru-RU"/>
               </w:rPr>
               <w:t>0.</w:t>
@@ -7172,11 +7077,11 @@
             <w:r>
               <w:rPr>
                 <w:rFonts w:ascii="Times New Roman" w:eastAsia="Times New Roman" w:hAnsi="Times New Roman" w:cs="Times New Roman"/>
-                <w:sz w:val="28"/>
-                <w:szCs w:val="20"/>
-                <w:lang w:eastAsia="ru-RU"/>
+                <w:sz w:val="24"/>
+                <w:szCs w:val="24"/>
+                <w:lang w:val="en-US" w:eastAsia="ru-RU"/>
               </w:rPr>
-              <w:t>?</w:t>
+              <w:t>133</w:t>
             </w:r>
           </w:p>
           <w:p>
@@ -7190,16 +7095,16 @@
               <w:textAlignment w:val="baseline"/>
               <w:rPr>
                 <w:rFonts w:ascii="Times New Roman" w:eastAsia="Times New Roman" w:hAnsi="Times New Roman" w:cs="Times New Roman"/>
-                <w:sz w:val="28"/>
-                <w:szCs w:val="20"/>
-                <w:lang w:eastAsia="ru-RU"/>
+                <w:sz w:val="24"/>
+                <w:szCs w:val="24"/>
+                <w:lang w:val="en-US" w:eastAsia="ru-RU"/>
               </w:rPr>
             </w:pPr>
             <w:r>
               <w:rPr>
                 <w:rFonts w:ascii="Times New Roman" w:eastAsia="Times New Roman" w:hAnsi="Times New Roman" w:cs="Times New Roman"/>
-                <w:sz w:val="28"/>
-                <w:szCs w:val="20"/>
+                <w:sz w:val="24"/>
+                <w:szCs w:val="24"/>
                 <w:lang w:val="en-US" w:eastAsia="ru-RU"/>
               </w:rPr>
               <w:t>P</w:t>
@@ -7207,8 +7112,8 @@
             <w:r>
               <w:rPr>
                 <w:rFonts w:ascii="Times New Roman" w:eastAsia="Times New Roman" w:hAnsi="Times New Roman" w:cs="Times New Roman"/>
-                <w:sz w:val="28"/>
-                <w:szCs w:val="20"/>
+                <w:sz w:val="24"/>
+                <w:szCs w:val="24"/>
                 <w:vertAlign w:val="subscript"/>
                 <w:lang w:eastAsia="ru-RU"/>
               </w:rPr>
@@ -7217,28 +7122,18 @@
             <w:r>
               <w:rPr>
                 <w:rFonts w:ascii="Times New Roman" w:eastAsia="Times New Roman" w:hAnsi="Times New Roman" w:cs="Times New Roman"/>
-                <w:sz w:val="28"/>
-                <w:szCs w:val="20"/>
+                <w:sz w:val="24"/>
+                <w:szCs w:val="24"/>
                 <w:vertAlign w:val="subscript"/>
                 <w:lang w:eastAsia="ru-RU"/>
               </w:rPr>
-              <w:t>10</w:t>
+              <w:t>100</w:t>
             </w:r>
             <w:r>
               <w:rPr>
                 <w:rFonts w:ascii="Times New Roman" w:eastAsia="Times New Roman" w:hAnsi="Times New Roman" w:cs="Times New Roman"/>
-                <w:sz w:val="28"/>
-                <w:szCs w:val="20"/>
-                <w:vertAlign w:val="subscript"/>
-                <w:lang w:eastAsia="ru-RU"/>
-              </w:rPr>
-              <w:t>0</w:t>
-            </w:r>
-            <w:r>
-              <w:rPr>
-                <w:rFonts w:ascii="Times New Roman" w:eastAsia="Times New Roman" w:hAnsi="Times New Roman" w:cs="Times New Roman"/>
-                <w:sz w:val="28"/>
-                <w:szCs w:val="20"/>
+                <w:sz w:val="24"/>
+                <w:szCs w:val="24"/>
                 <w:lang w:eastAsia="ru-RU"/>
               </w:rPr>
               <w:t xml:space="preserve"> = </w:t>
@@ -7246,8 +7141,8 @@
             <w:r>
               <w:rPr>
                 <w:rFonts w:ascii="Times New Roman" w:eastAsia="Times New Roman" w:hAnsi="Times New Roman" w:cs="Times New Roman"/>
-                <w:sz w:val="28"/>
-                <w:szCs w:val="20"/>
+                <w:sz w:val="24"/>
+                <w:szCs w:val="24"/>
                 <w:lang w:eastAsia="ru-RU"/>
               </w:rPr>
               <w:t>0.</w:t>
@@ -7255,11 +7150,11 @@
             <w:r>
               <w:rPr>
                 <w:rFonts w:ascii="Times New Roman" w:eastAsia="Times New Roman" w:hAnsi="Times New Roman" w:cs="Times New Roman"/>
-                <w:sz w:val="28"/>
-                <w:szCs w:val="20"/>
-                <w:lang w:eastAsia="ru-RU"/>
+                <w:sz w:val="24"/>
+                <w:szCs w:val="24"/>
+                <w:lang w:val="en-US" w:eastAsia="ru-RU"/>
               </w:rPr>
-              <w:t>?</w:t>
+              <w:t>133</w:t>
             </w:r>
           </w:p>
           <w:p>
@@ -7273,16 +7168,16 @@
               <w:textAlignment w:val="baseline"/>
               <w:rPr>
                 <w:rFonts w:ascii="Times New Roman" w:eastAsia="Times New Roman" w:hAnsi="Times New Roman" w:cs="Times New Roman"/>
-                <w:sz w:val="28"/>
-                <w:szCs w:val="20"/>
+                <w:sz w:val="24"/>
+                <w:szCs w:val="24"/>
                 <w:lang w:val="en-US" w:eastAsia="ru-RU"/>
               </w:rPr>
             </w:pPr>
             <w:r>
               <w:rPr>
                 <w:rFonts w:ascii="Times New Roman" w:eastAsia="Times New Roman" w:hAnsi="Times New Roman" w:cs="Times New Roman"/>
-                <w:sz w:val="28"/>
-                <w:szCs w:val="20"/>
+                <w:sz w:val="24"/>
+                <w:szCs w:val="24"/>
                 <w:lang w:val="en-US" w:eastAsia="ru-RU"/>
               </w:rPr>
               <w:t>P</w:t>
@@ -7290,8 +7185,8 @@
             <w:r>
               <w:rPr>
                 <w:rFonts w:ascii="Times New Roman" w:eastAsia="Times New Roman" w:hAnsi="Times New Roman" w:cs="Times New Roman"/>
-                <w:sz w:val="28"/>
-                <w:szCs w:val="20"/>
+                <w:sz w:val="24"/>
+                <w:szCs w:val="24"/>
                 <w:vertAlign w:val="subscript"/>
                 <w:lang w:eastAsia="ru-RU"/>
               </w:rPr>
@@ -7300,8 +7195,8 @@
             <w:r>
               <w:rPr>
                 <w:rFonts w:ascii="Times New Roman" w:eastAsia="Times New Roman" w:hAnsi="Times New Roman" w:cs="Times New Roman"/>
-                <w:sz w:val="28"/>
-                <w:szCs w:val="20"/>
+                <w:sz w:val="24"/>
+                <w:szCs w:val="24"/>
                 <w:vertAlign w:val="subscript"/>
                 <w:lang w:eastAsia="ru-RU"/>
               </w:rPr>
@@ -7310,8 +7205,8 @@
             <w:r>
               <w:rPr>
                 <w:rFonts w:ascii="Times New Roman" w:eastAsia="Times New Roman" w:hAnsi="Times New Roman" w:cs="Times New Roman"/>
-                <w:sz w:val="28"/>
-                <w:szCs w:val="20"/>
+                <w:sz w:val="24"/>
+                <w:szCs w:val="24"/>
                 <w:lang w:eastAsia="ru-RU"/>
               </w:rPr>
               <w:t xml:space="preserve"> = </w:t>
@@ -7319,8 +7214,8 @@
             <w:r>
               <w:rPr>
                 <w:rFonts w:ascii="Times New Roman" w:eastAsia="Times New Roman" w:hAnsi="Times New Roman" w:cs="Times New Roman"/>
-                <w:sz w:val="28"/>
-                <w:szCs w:val="20"/>
+                <w:sz w:val="24"/>
+                <w:szCs w:val="24"/>
                 <w:lang w:eastAsia="ru-RU"/>
               </w:rPr>
               <w:t>0.</w:t>
@@ -7328,11 +7223,11 @@
             <w:r>
               <w:rPr>
                 <w:rFonts w:ascii="Times New Roman" w:eastAsia="Times New Roman" w:hAnsi="Times New Roman" w:cs="Times New Roman"/>
-                <w:sz w:val="28"/>
-                <w:szCs w:val="20"/>
-                <w:lang w:eastAsia="ru-RU"/>
+                <w:sz w:val="24"/>
+                <w:szCs w:val="24"/>
+                <w:lang w:val="en-US" w:eastAsia="ru-RU"/>
               </w:rPr>
-              <w:t>?</w:t>
+              <w:t>267</w:t>
             </w:r>
           </w:p>
         </w:tc>
@@ -7351,16 +7246,16 @@
               <w:textAlignment w:val="baseline"/>
               <w:rPr>
                 <w:rFonts w:ascii="Times New Roman" w:eastAsia="Times New Roman" w:hAnsi="Times New Roman" w:cs="Times New Roman"/>
-                <w:sz w:val="28"/>
-                <w:szCs w:val="20"/>
-                <w:lang w:eastAsia="ru-RU"/>
+                <w:sz w:val="24"/>
+                <w:szCs w:val="24"/>
+                <w:lang w:val="en-US" w:eastAsia="ru-RU"/>
               </w:rPr>
             </w:pPr>
             <w:r>
               <w:rPr>
                 <w:rFonts w:ascii="Times New Roman" w:eastAsia="Times New Roman" w:hAnsi="Times New Roman" w:cs="Times New Roman"/>
-                <w:sz w:val="28"/>
-                <w:szCs w:val="20"/>
+                <w:sz w:val="24"/>
+                <w:szCs w:val="24"/>
                 <w:lang w:val="en-US" w:eastAsia="ru-RU"/>
               </w:rPr>
               <w:t>P</w:t>
@@ -7368,8 +7263,8 @@
             <w:r>
               <w:rPr>
                 <w:rFonts w:ascii="Times New Roman" w:eastAsia="Times New Roman" w:hAnsi="Times New Roman" w:cs="Times New Roman"/>
-                <w:sz w:val="28"/>
-                <w:szCs w:val="20"/>
+                <w:sz w:val="24"/>
+                <w:szCs w:val="24"/>
                 <w:vertAlign w:val="subscript"/>
                 <w:lang w:eastAsia="ru-RU"/>
               </w:rPr>
@@ -7378,8 +7273,8 @@
             <w:r>
               <w:rPr>
                 <w:rFonts w:ascii="Times New Roman" w:eastAsia="Times New Roman" w:hAnsi="Times New Roman" w:cs="Times New Roman"/>
-                <w:sz w:val="28"/>
-                <w:szCs w:val="20"/>
+                <w:sz w:val="24"/>
+                <w:szCs w:val="24"/>
                 <w:vertAlign w:val="subscript"/>
                 <w:lang w:eastAsia="ru-RU"/>
               </w:rPr>
@@ -7388,8 +7283,8 @@
             <w:r>
               <w:rPr>
                 <w:rFonts w:ascii="Times New Roman" w:eastAsia="Times New Roman" w:hAnsi="Times New Roman" w:cs="Times New Roman"/>
-                <w:sz w:val="28"/>
-                <w:szCs w:val="20"/>
+                <w:sz w:val="24"/>
+                <w:szCs w:val="24"/>
                 <w:vertAlign w:val="subscript"/>
                 <w:lang w:eastAsia="ru-RU"/>
               </w:rPr>
@@ -7398,11 +7293,20 @@
             <w:r>
               <w:rPr>
                 <w:rFonts w:ascii="Times New Roman" w:eastAsia="Times New Roman" w:hAnsi="Times New Roman" w:cs="Times New Roman"/>
-                <w:sz w:val="28"/>
-                <w:szCs w:val="20"/>
+                <w:sz w:val="24"/>
+                <w:szCs w:val="24"/>
                 <w:lang w:eastAsia="ru-RU"/>
               </w:rPr>
-              <w:t xml:space="preserve"> = 0.?</w:t>
+              <w:t xml:space="preserve"> = 0.</w:t>
+            </w:r>
+            <w:r>
+              <w:rPr>
+                <w:rFonts w:ascii="Times New Roman" w:eastAsia="Times New Roman" w:hAnsi="Times New Roman" w:cs="Times New Roman"/>
+                <w:sz w:val="24"/>
+                <w:szCs w:val="24"/>
+                <w:lang w:val="en-US" w:eastAsia="ru-RU"/>
+              </w:rPr>
+              <w:t>133</w:t>
             </w:r>
           </w:p>
           <w:p>
@@ -7416,16 +7320,16 @@
               <w:textAlignment w:val="baseline"/>
               <w:rPr>
                 <w:rFonts w:ascii="Times New Roman" w:eastAsia="Times New Roman" w:hAnsi="Times New Roman" w:cs="Times New Roman"/>
-                <w:sz w:val="28"/>
-                <w:szCs w:val="20"/>
-                <w:lang w:eastAsia="ru-RU"/>
+                <w:sz w:val="24"/>
+                <w:szCs w:val="24"/>
+                <w:lang w:val="en-US" w:eastAsia="ru-RU"/>
               </w:rPr>
             </w:pPr>
             <w:r>
               <w:rPr>
                 <w:rFonts w:ascii="Times New Roman" w:eastAsia="Times New Roman" w:hAnsi="Times New Roman" w:cs="Times New Roman"/>
-                <w:sz w:val="28"/>
-                <w:szCs w:val="20"/>
+                <w:sz w:val="24"/>
+                <w:szCs w:val="24"/>
                 <w:lang w:val="en-US" w:eastAsia="ru-RU"/>
               </w:rPr>
               <w:t>P</w:t>
@@ -7433,8 +7337,8 @@
             <w:r>
               <w:rPr>
                 <w:rFonts w:ascii="Times New Roman" w:eastAsia="Times New Roman" w:hAnsi="Times New Roman" w:cs="Times New Roman"/>
-                <w:sz w:val="28"/>
-                <w:szCs w:val="20"/>
+                <w:sz w:val="24"/>
+                <w:szCs w:val="24"/>
                 <w:vertAlign w:val="subscript"/>
                 <w:lang w:eastAsia="ru-RU"/>
               </w:rPr>
@@ -7443,11 +7347,20 @@
             <w:r>
               <w:rPr>
                 <w:rFonts w:ascii="Times New Roman" w:eastAsia="Times New Roman" w:hAnsi="Times New Roman" w:cs="Times New Roman"/>
-                <w:sz w:val="28"/>
-                <w:szCs w:val="20"/>
+                <w:sz w:val="24"/>
+                <w:szCs w:val="24"/>
                 <w:lang w:eastAsia="ru-RU"/>
               </w:rPr>
-              <w:t xml:space="preserve"> = 0.?</w:t>
+              <w:t xml:space="preserve"> = 0.</w:t>
+            </w:r>
+            <w:r>
+              <w:rPr>
+                <w:rFonts w:ascii="Times New Roman" w:eastAsia="Times New Roman" w:hAnsi="Times New Roman" w:cs="Times New Roman"/>
+                <w:sz w:val="24"/>
+                <w:szCs w:val="24"/>
+                <w:lang w:val="en-US" w:eastAsia="ru-RU"/>
+              </w:rPr>
+              <w:t>117</w:t>
             </w:r>
           </w:p>
           <w:p>
@@ -7461,16 +7374,16 @@
               <w:textAlignment w:val="baseline"/>
               <w:rPr>
                 <w:rFonts w:ascii="Times New Roman" w:eastAsia="Times New Roman" w:hAnsi="Times New Roman" w:cs="Times New Roman"/>
-                <w:sz w:val="28"/>
-                <w:szCs w:val="20"/>
-                <w:lang w:eastAsia="ru-RU"/>
+                <w:sz w:val="24"/>
+                <w:szCs w:val="24"/>
+                <w:lang w:val="en-US" w:eastAsia="ru-RU"/>
               </w:rPr>
             </w:pPr>
             <w:r>
               <w:rPr>
                 <w:rFonts w:ascii="Times New Roman" w:eastAsia="Times New Roman" w:hAnsi="Times New Roman" w:cs="Times New Roman"/>
-                <w:sz w:val="28"/>
-                <w:szCs w:val="20"/>
+                <w:sz w:val="24"/>
+                <w:szCs w:val="24"/>
                 <w:lang w:val="en-US" w:eastAsia="ru-RU"/>
               </w:rPr>
               <w:t>P</w:t>
@@ -7478,8 +7391,8 @@
             <w:r>
               <w:rPr>
                 <w:rFonts w:ascii="Times New Roman" w:eastAsia="Times New Roman" w:hAnsi="Times New Roman" w:cs="Times New Roman"/>
-                <w:sz w:val="28"/>
-                <w:szCs w:val="20"/>
+                <w:sz w:val="24"/>
+                <w:szCs w:val="24"/>
                 <w:vertAlign w:val="subscript"/>
                 <w:lang w:eastAsia="ru-RU"/>
               </w:rPr>
@@ -7488,8 +7401,8 @@
             <w:r>
               <w:rPr>
                 <w:rFonts w:ascii="Times New Roman" w:eastAsia="Times New Roman" w:hAnsi="Times New Roman" w:cs="Times New Roman"/>
-                <w:sz w:val="28"/>
-                <w:szCs w:val="20"/>
+                <w:sz w:val="24"/>
+                <w:szCs w:val="24"/>
                 <w:vertAlign w:val="subscript"/>
                 <w:lang w:eastAsia="ru-RU"/>
               </w:rPr>
@@ -7498,11 +7411,20 @@
             <w:r>
               <w:rPr>
                 <w:rFonts w:ascii="Times New Roman" w:eastAsia="Times New Roman" w:hAnsi="Times New Roman" w:cs="Times New Roman"/>
-                <w:sz w:val="28"/>
-                <w:szCs w:val="20"/>
+                <w:sz w:val="24"/>
+                <w:szCs w:val="24"/>
                 <w:lang w:eastAsia="ru-RU"/>
               </w:rPr>
-              <w:t xml:space="preserve"> = 0.?</w:t>
+              <w:t xml:space="preserve"> = 0.</w:t>
+            </w:r>
+            <w:r>
+              <w:rPr>
+                <w:rFonts w:ascii="Times New Roman" w:eastAsia="Times New Roman" w:hAnsi="Times New Roman" w:cs="Times New Roman"/>
+                <w:sz w:val="24"/>
+                <w:szCs w:val="24"/>
+                <w:lang w:val="en-US" w:eastAsia="ru-RU"/>
+              </w:rPr>
+              <w:t>1</w:t>
             </w:r>
           </w:p>
           <w:p>
@@ -7515,14 +7437,16 @@
               <w:ind w:right="-545"/>
               <w:textAlignment w:val="baseline"/>
               <w:rPr>
+                <w:sz w:val="24"/>
+                <w:szCs w:val="24"/>
                 <w:lang w:val="en-US"/>
               </w:rPr>
             </w:pPr>
             <w:r>
               <w:rPr>
                 <w:rFonts w:ascii="Times New Roman" w:eastAsia="Times New Roman" w:hAnsi="Times New Roman" w:cs="Times New Roman"/>
-                <w:sz w:val="28"/>
-                <w:szCs w:val="20"/>
+                <w:sz w:val="24"/>
+                <w:szCs w:val="24"/>
                 <w:lang w:val="en-US" w:eastAsia="ru-RU"/>
               </w:rPr>
               <w:t>P</w:t>
@@ -7530,8 +7454,8 @@
             <w:r>
               <w:rPr>
                 <w:rFonts w:ascii="Times New Roman" w:eastAsia="Times New Roman" w:hAnsi="Times New Roman" w:cs="Times New Roman"/>
-                <w:sz w:val="28"/>
-                <w:szCs w:val="20"/>
+                <w:sz w:val="24"/>
+                <w:szCs w:val="24"/>
                 <w:vertAlign w:val="subscript"/>
                 <w:lang w:eastAsia="ru-RU"/>
               </w:rPr>
@@ -7540,8 +7464,8 @@
             <w:r>
               <w:rPr>
                 <w:rFonts w:ascii="Times New Roman" w:eastAsia="Times New Roman" w:hAnsi="Times New Roman" w:cs="Times New Roman"/>
-                <w:sz w:val="28"/>
-                <w:szCs w:val="20"/>
+                <w:sz w:val="24"/>
+                <w:szCs w:val="24"/>
                 <w:vertAlign w:val="subscript"/>
                 <w:lang w:eastAsia="ru-RU"/>
               </w:rPr>
@@ -7550,11 +7474,20 @@
             <w:r>
               <w:rPr>
                 <w:rFonts w:ascii="Times New Roman" w:eastAsia="Times New Roman" w:hAnsi="Times New Roman" w:cs="Times New Roman"/>
-                <w:sz w:val="28"/>
-                <w:szCs w:val="20"/>
+                <w:sz w:val="24"/>
+                <w:szCs w:val="24"/>
                 <w:lang w:eastAsia="ru-RU"/>
               </w:rPr>
-              <w:t xml:space="preserve"> = 0.?</w:t>
+              <w:t xml:space="preserve"> = 0.</w:t>
+            </w:r>
+            <w:r>
+              <w:rPr>
+                <w:rFonts w:ascii="Times New Roman" w:eastAsia="Times New Roman" w:hAnsi="Times New Roman" w:cs="Times New Roman"/>
+                <w:sz w:val="24"/>
+                <w:szCs w:val="24"/>
+                <w:lang w:val="en-US" w:eastAsia="ru-RU"/>
+              </w:rPr>
+              <w:t>092</w:t>
             </w:r>
           </w:p>
           <w:p>
@@ -7567,14 +7500,16 @@
               <w:ind w:right="-545"/>
               <w:textAlignment w:val="baseline"/>
               <w:rPr>
+                <w:sz w:val="24"/>
+                <w:szCs w:val="24"/>
                 <w:lang w:val="en-US"/>
               </w:rPr>
             </w:pPr>
             <w:r>
               <w:rPr>
                 <w:rFonts w:ascii="Times New Roman" w:eastAsia="Times New Roman" w:hAnsi="Times New Roman" w:cs="Times New Roman"/>
-                <w:sz w:val="28"/>
-                <w:szCs w:val="20"/>
+                <w:sz w:val="24"/>
+                <w:szCs w:val="24"/>
                 <w:lang w:val="en-US" w:eastAsia="ru-RU"/>
               </w:rPr>
               <w:t>P</w:t>
@@ -7582,28 +7517,18 @@
             <w:r>
               <w:rPr>
                 <w:rFonts w:ascii="Times New Roman" w:eastAsia="Times New Roman" w:hAnsi="Times New Roman" w:cs="Times New Roman"/>
-                <w:sz w:val="28"/>
-                <w:szCs w:val="20"/>
+                <w:sz w:val="24"/>
+                <w:szCs w:val="24"/>
                 <w:vertAlign w:val="subscript"/>
                 <w:lang w:eastAsia="ru-RU"/>
               </w:rPr>
-              <w:t>111</w:t>
+              <w:t>1111</w:t>
             </w:r>
             <w:r>
               <w:rPr>
                 <w:rFonts w:ascii="Times New Roman" w:eastAsia="Times New Roman" w:hAnsi="Times New Roman" w:cs="Times New Roman"/>
-                <w:sz w:val="28"/>
-                <w:szCs w:val="20"/>
-                <w:vertAlign w:val="subscript"/>
-                <w:lang w:eastAsia="ru-RU"/>
-              </w:rPr>
-              <w:t>1</w:t>
-            </w:r>
-            <w:r>
-              <w:rPr>
-                <w:rFonts w:ascii="Times New Roman" w:eastAsia="Times New Roman" w:hAnsi="Times New Roman" w:cs="Times New Roman"/>
-                <w:sz w:val="28"/>
-                <w:szCs w:val="20"/>
+                <w:sz w:val="24"/>
+                <w:szCs w:val="24"/>
                 <w:lang w:eastAsia="ru-RU"/>
               </w:rPr>
               <w:t xml:space="preserve"> = 0.</w:t>
@@ -7611,11 +7536,11 @@
             <w:r>
               <w:rPr>
                 <w:rFonts w:ascii="Times New Roman" w:eastAsia="Times New Roman" w:hAnsi="Times New Roman" w:cs="Times New Roman"/>
-                <w:sz w:val="28"/>
-                <w:szCs w:val="20"/>
-                <w:lang w:eastAsia="ru-RU"/>
+                <w:sz w:val="24"/>
+                <w:szCs w:val="24"/>
+                <w:lang w:val="en-US" w:eastAsia="ru-RU"/>
               </w:rPr>
-              <w:t>?</w:t>
+              <w:t>025</w:t>
             </w:r>
           </w:p>
         </w:tc>
@@ -7666,18 +7591,7 @@
           <w:szCs w:val="28"/>
           <w:lang w:eastAsia="ru-RU"/>
         </w:rPr>
-        <w:t>ретическое знач</w:t>
-      </w:r>
-      <w:bookmarkStart w:id="0" w:name="_GoBack"/>
-      <w:bookmarkEnd w:id="0"/>
-      <w:r>
-        <w:rPr>
-          <w:rFonts w:ascii="Times New Roman" w:eastAsia="Times New Roman" w:hAnsi="Times New Roman" w:cs="Times New Roman"/>
-          <w:sz w:val="28"/>
-          <w:szCs w:val="28"/>
-          <w:lang w:eastAsia="ru-RU"/>
-        </w:rPr>
-        <w:t>ение показателей</w:t>
+        <w:t>ретическое значение показателей</w:t>
       </w:r>
       <w:r>
         <w:rPr>
@@ -7704,7 +7618,7 @@
           <w:i/>
           <w:sz w:val="28"/>
           <w:szCs w:val="28"/>
-          <w:lang w:eastAsia="ru-RU"/>
+          <w:lang w:val="en-US" w:eastAsia="ru-RU"/>
         </w:rPr>
       </w:pPr>
       <w:r>
@@ -7715,7 +7629,7 @@
           <w:szCs w:val="28"/>
           <w:lang w:val="en-US" w:eastAsia="ru-RU"/>
         </w:rPr>
-        <w:t>P</w:t>
+        <w:t>A</w:t>
       </w:r>
       <w:r>
         <w:rPr>
@@ -7723,10 +7637,9 @@
           <w:i/>
           <w:sz w:val="28"/>
           <w:szCs w:val="28"/>
-          <w:vertAlign w:val="subscript"/>
-          <w:lang w:eastAsia="ru-RU"/>
-        </w:rPr>
-        <w:t>отк</w:t>
+          <w:lang w:eastAsia="ru-RU"/>
+        </w:rPr>
+        <w:t xml:space="preserve"> (</w:t>
       </w:r>
       <w:r>
         <w:rPr>
@@ -7736,17 +7649,7 @@
           <w:szCs w:val="28"/>
           <w:lang w:eastAsia="ru-RU"/>
         </w:rPr>
-        <w:t xml:space="preserve"> (</w:t>
-      </w:r>
-      <w:r>
-        <w:rPr>
-          <w:rFonts w:ascii="Times New Roman" w:eastAsia="Times New Roman" w:hAnsi="Times New Roman" w:cs="Times New Roman"/>
-          <w:i/>
-          <w:sz w:val="28"/>
-          <w:szCs w:val="28"/>
-          <w:lang w:eastAsia="ru-RU"/>
-        </w:rPr>
-        <w:t>вероятность отказа</w:t>
+        <w:t>абсолютная пропускная способность</w:t>
       </w:r>
       <w:r>
         <w:rPr>
@@ -7771,118 +7674,360 @@
         <w:rPr>
           <w:rFonts w:ascii="Times New Roman" w:hAnsi="Times New Roman"/>
           <w:i/>
-          <w:sz w:val="28"/>
-          <w:szCs w:val="28"/>
-          <w:lang w:val="en-US" w:eastAsia="ru-RU"/>
+          <w:sz w:val="26"/>
+          <w:szCs w:val="26"/>
+          <w:lang w:eastAsia="ru-RU"/>
         </w:rPr>
       </w:pPr>
       <m:oMathPara>
         <m:oMath>
-          <m:sSub>
-            <m:sSubPr>
-              <m:ctrlPr>
-                <w:rPr>
-                  <w:rFonts w:ascii="Cambria Math" w:hAnsi="Cambria Math"/>
-                  <w:i/>
-                  <w:sz w:val="28"/>
-                  <w:szCs w:val="28"/>
-                  <w:lang w:eastAsia="ru-RU"/>
-                </w:rPr>
-              </m:ctrlPr>
-            </m:sSubPr>
-            <m:e>
-              <m:r>
-                <w:rPr>
-                  <w:rFonts w:ascii="Cambria Math" w:hAnsi="Cambria Math"/>
-                  <w:sz w:val="28"/>
-                  <w:szCs w:val="28"/>
-                  <w:lang w:val="en-US" w:eastAsia="ru-RU"/>
-                </w:rPr>
-                <m:t>P</m:t>
-              </m:r>
-            </m:e>
-            <m:sub>
-              <m:r>
-                <w:rPr>
-                  <w:rFonts w:ascii="Cambria Math" w:hAnsi="Cambria Math"/>
-                  <w:sz w:val="28"/>
-                  <w:szCs w:val="28"/>
-                  <w:lang w:eastAsia="ru-RU"/>
-                </w:rPr>
-                <m:t>отк</m:t>
-              </m:r>
-            </m:sub>
-          </m:sSub>
           <m:r>
             <w:rPr>
               <w:rFonts w:ascii="Cambria Math" w:hAnsi="Cambria Math"/>
-              <w:sz w:val="28"/>
-              <w:szCs w:val="28"/>
+              <w:sz w:val="26"/>
+              <w:szCs w:val="26"/>
+              <w:lang w:eastAsia="ru-RU"/>
+            </w:rPr>
+            <m:t>A</m:t>
+          </m:r>
+          <m:r>
+            <w:rPr>
+              <w:rFonts w:ascii="Cambria Math" w:hAnsi="Cambria Math"/>
+              <w:sz w:val="26"/>
+              <w:szCs w:val="26"/>
               <w:lang w:eastAsia="ru-RU"/>
             </w:rPr>
             <m:t>=</m:t>
           </m:r>
+          <m:d>
+            <m:dPr>
+              <m:ctrlPr>
+                <w:rPr>
+                  <w:rFonts w:ascii="Cambria Math" w:hAnsi="Cambria Math"/>
+                  <w:i/>
+                  <w:sz w:val="26"/>
+                  <w:szCs w:val="26"/>
+                  <w:lang w:eastAsia="ru-RU"/>
+                </w:rPr>
+              </m:ctrlPr>
+            </m:dPr>
+            <m:e>
+              <m:r>
+                <w:rPr>
+                  <w:rFonts w:ascii="Cambria Math" w:hAnsi="Cambria Math"/>
+                  <w:sz w:val="26"/>
+                  <w:szCs w:val="26"/>
+                  <w:lang w:eastAsia="ru-RU"/>
+                </w:rPr>
+                <m:t>1-</m:t>
+              </m:r>
+              <m:sSub>
+                <m:sSubPr>
+                  <m:ctrlPr>
+                    <w:rPr>
+                      <w:rFonts w:ascii="Cambria Math" w:hAnsi="Cambria Math"/>
+                      <w:i/>
+                      <w:sz w:val="26"/>
+                      <w:szCs w:val="26"/>
+                      <w:lang w:eastAsia="ru-RU"/>
+                    </w:rPr>
+                  </m:ctrlPr>
+                </m:sSubPr>
+                <m:e>
+                  <m:r>
+                    <w:rPr>
+                      <w:rFonts w:ascii="Cambria Math" w:hAnsi="Cambria Math"/>
+                      <w:sz w:val="26"/>
+                      <w:szCs w:val="26"/>
+                      <w:lang w:eastAsia="ru-RU"/>
+                    </w:rPr>
+                    <m:t>π</m:t>
+                  </m:r>
+                </m:e>
+                <m:sub>
+                  <m:r>
+                    <w:rPr>
+                      <w:rFonts w:ascii="Cambria Math" w:hAnsi="Cambria Math"/>
+                      <w:sz w:val="26"/>
+                      <w:szCs w:val="26"/>
+                      <w:lang w:eastAsia="ru-RU"/>
+                    </w:rPr>
+                    <m:t>2</m:t>
+                  </m:r>
+                </m:sub>
+              </m:sSub>
+            </m:e>
+          </m:d>
+          <m:d>
+            <m:dPr>
+              <m:ctrlPr>
+                <w:rPr>
+                  <w:rFonts w:ascii="Cambria Math" w:hAnsi="Cambria Math"/>
+                  <w:i/>
+                  <w:sz w:val="26"/>
+                  <w:szCs w:val="26"/>
+                  <w:lang w:eastAsia="ru-RU"/>
+                </w:rPr>
+              </m:ctrlPr>
+            </m:dPr>
+            <m:e>
+              <m:sSub>
+                <m:sSubPr>
+                  <m:ctrlPr>
+                    <w:rPr>
+                      <w:rFonts w:ascii="Cambria Math" w:hAnsi="Cambria Math"/>
+                      <w:i/>
+                      <w:sz w:val="26"/>
+                      <w:szCs w:val="26"/>
+                      <w:lang w:eastAsia="ru-RU"/>
+                    </w:rPr>
+                  </m:ctrlPr>
+                </m:sSubPr>
+                <m:e>
+                  <m:r>
+                    <w:rPr>
+                      <w:rFonts w:ascii="Cambria Math" w:hAnsi="Cambria Math"/>
+                      <w:sz w:val="26"/>
+                      <w:szCs w:val="26"/>
+                      <w:lang w:eastAsia="ru-RU"/>
+                    </w:rPr>
+                    <m:t>P</m:t>
+                  </m:r>
+                </m:e>
+                <m:sub>
+                  <m:r>
+                    <w:rPr>
+                      <w:rFonts w:ascii="Cambria Math" w:hAnsi="Cambria Math"/>
+                      <w:sz w:val="26"/>
+                      <w:szCs w:val="26"/>
+                      <w:lang w:eastAsia="ru-RU"/>
+                    </w:rPr>
+                    <m:t>100</m:t>
+                  </m:r>
+                  <m:r>
+                    <w:rPr>
+                      <w:rFonts w:ascii="Cambria Math" w:hAnsi="Cambria Math"/>
+                      <w:sz w:val="26"/>
+                      <w:szCs w:val="26"/>
+                      <w:lang w:eastAsia="ru-RU"/>
+                    </w:rPr>
+                    <m:t>1</m:t>
+                  </m:r>
+                </m:sub>
+              </m:sSub>
+              <m:r>
+                <w:rPr>
+                  <w:rFonts w:ascii="Cambria Math" w:hAnsi="Cambria Math"/>
+                  <w:sz w:val="26"/>
+                  <w:szCs w:val="26"/>
+                  <w:lang w:eastAsia="ru-RU"/>
+                </w:rPr>
+                <m:t>+</m:t>
+              </m:r>
+              <m:sSub>
+                <m:sSubPr>
+                  <m:ctrlPr>
+                    <w:rPr>
+                      <w:rFonts w:ascii="Cambria Math" w:hAnsi="Cambria Math"/>
+                      <w:i/>
+                      <w:sz w:val="26"/>
+                      <w:szCs w:val="26"/>
+                      <w:lang w:eastAsia="ru-RU"/>
+                    </w:rPr>
+                  </m:ctrlPr>
+                </m:sSubPr>
+                <m:e>
+                  <m:r>
+                    <w:rPr>
+                      <w:rFonts w:ascii="Cambria Math" w:hAnsi="Cambria Math"/>
+                      <w:sz w:val="26"/>
+                      <w:szCs w:val="26"/>
+                      <w:lang w:eastAsia="ru-RU"/>
+                    </w:rPr>
+                    <m:t>P</m:t>
+                  </m:r>
+                </m:e>
+                <m:sub>
+                  <m:r>
+                    <w:rPr>
+                      <w:rFonts w:ascii="Cambria Math" w:hAnsi="Cambria Math"/>
+                      <w:sz w:val="26"/>
+                      <w:szCs w:val="26"/>
+                      <w:lang w:eastAsia="ru-RU"/>
+                    </w:rPr>
+                    <m:t>1011</m:t>
+                  </m:r>
+                </m:sub>
+              </m:sSub>
+              <m:r>
+                <w:rPr>
+                  <w:rFonts w:ascii="Cambria Math" w:hAnsi="Cambria Math"/>
+                  <w:sz w:val="26"/>
+                  <w:szCs w:val="26"/>
+                  <w:lang w:eastAsia="ru-RU"/>
+                </w:rPr>
+                <m:t>+</m:t>
+              </m:r>
+              <m:sSub>
+                <m:sSubPr>
+                  <m:ctrlPr>
+                    <w:rPr>
+                      <w:rFonts w:ascii="Cambria Math" w:hAnsi="Cambria Math"/>
+                      <w:i/>
+                      <w:sz w:val="26"/>
+                      <w:szCs w:val="26"/>
+                      <w:lang w:eastAsia="ru-RU"/>
+                    </w:rPr>
+                  </m:ctrlPr>
+                </m:sSubPr>
+                <m:e>
+                  <m:r>
+                    <w:rPr>
+                      <w:rFonts w:ascii="Cambria Math" w:hAnsi="Cambria Math"/>
+                      <w:sz w:val="26"/>
+                      <w:szCs w:val="26"/>
+                      <w:lang w:eastAsia="ru-RU"/>
+                    </w:rPr>
+                    <m:t>P</m:t>
+                  </m:r>
+                </m:e>
+                <m:sub>
+                  <m:r>
+                    <w:rPr>
+                      <w:rFonts w:ascii="Cambria Math" w:hAnsi="Cambria Math"/>
+                      <w:sz w:val="26"/>
+                      <w:szCs w:val="26"/>
+                      <w:lang w:eastAsia="ru-RU"/>
+                    </w:rPr>
+                    <m:t>21</m:t>
+                  </m:r>
+                  <m:r>
+                    <w:rPr>
+                      <w:rFonts w:ascii="Cambria Math" w:hAnsi="Cambria Math"/>
+                      <w:sz w:val="26"/>
+                      <w:szCs w:val="26"/>
+                      <w:lang w:eastAsia="ru-RU"/>
+                    </w:rPr>
+                    <m:t>11</m:t>
+                  </m:r>
+                </m:sub>
+              </m:sSub>
+              <m:r>
+                <w:rPr>
+                  <w:rFonts w:ascii="Cambria Math" w:hAnsi="Cambria Math"/>
+                  <w:sz w:val="26"/>
+                  <w:szCs w:val="26"/>
+                  <w:lang w:eastAsia="ru-RU"/>
+                </w:rPr>
+                <m:t>+</m:t>
+              </m:r>
+              <m:sSub>
+                <m:sSubPr>
+                  <m:ctrlPr>
+                    <w:rPr>
+                      <w:rFonts w:ascii="Cambria Math" w:hAnsi="Cambria Math"/>
+                      <w:i/>
+                      <w:sz w:val="26"/>
+                      <w:szCs w:val="26"/>
+                      <w:lang w:eastAsia="ru-RU"/>
+                    </w:rPr>
+                  </m:ctrlPr>
+                </m:sSubPr>
+                <m:e>
+                  <m:r>
+                    <w:rPr>
+                      <w:rFonts w:ascii="Cambria Math" w:hAnsi="Cambria Math"/>
+                      <w:sz w:val="26"/>
+                      <w:szCs w:val="26"/>
+                      <w:lang w:eastAsia="ru-RU"/>
+                    </w:rPr>
+                    <m:t>P</m:t>
+                  </m:r>
+                </m:e>
+                <m:sub>
+                  <m:r>
+                    <w:rPr>
+                      <w:rFonts w:ascii="Cambria Math" w:hAnsi="Cambria Math"/>
+                      <w:sz w:val="26"/>
+                      <w:szCs w:val="26"/>
+                      <w:lang w:eastAsia="ru-RU"/>
+                    </w:rPr>
+                    <m:t>110</m:t>
+                  </m:r>
+                  <m:r>
+                    <w:rPr>
+                      <w:rFonts w:ascii="Cambria Math" w:hAnsi="Cambria Math"/>
+                      <w:sz w:val="26"/>
+                      <w:szCs w:val="26"/>
+                      <w:lang w:eastAsia="ru-RU"/>
+                    </w:rPr>
+                    <m:t>1</m:t>
+                  </m:r>
+                </m:sub>
+              </m:sSub>
+              <m:r>
+                <w:rPr>
+                  <w:rFonts w:ascii="Cambria Math" w:hAnsi="Cambria Math"/>
+                  <w:sz w:val="26"/>
+                  <w:szCs w:val="26"/>
+                  <w:lang w:eastAsia="ru-RU"/>
+                </w:rPr>
+                <m:t>+</m:t>
+              </m:r>
+              <m:sSub>
+                <m:sSubPr>
+                  <m:ctrlPr>
+                    <w:rPr>
+                      <w:rFonts w:ascii="Cambria Math" w:hAnsi="Cambria Math"/>
+                      <w:i/>
+                      <w:sz w:val="26"/>
+                      <w:szCs w:val="26"/>
+                      <w:lang w:eastAsia="ru-RU"/>
+                    </w:rPr>
+                  </m:ctrlPr>
+                </m:sSubPr>
+                <m:e>
+                  <m:r>
+                    <w:rPr>
+                      <w:rFonts w:ascii="Cambria Math" w:hAnsi="Cambria Math"/>
+                      <w:sz w:val="26"/>
+                      <w:szCs w:val="26"/>
+                      <w:lang w:eastAsia="ru-RU"/>
+                    </w:rPr>
+                    <m:t>P</m:t>
+                  </m:r>
+                </m:e>
+                <m:sub>
+                  <m:r>
+                    <w:rPr>
+                      <w:rFonts w:ascii="Cambria Math" w:hAnsi="Cambria Math"/>
+                      <w:sz w:val="26"/>
+                      <w:szCs w:val="26"/>
+                      <w:lang w:eastAsia="ru-RU"/>
+                    </w:rPr>
+                    <m:t>11</m:t>
+                  </m:r>
+                  <m:r>
+                    <w:rPr>
+                      <w:rFonts w:ascii="Cambria Math" w:hAnsi="Cambria Math"/>
+                      <w:sz w:val="26"/>
+                      <w:szCs w:val="26"/>
+                      <w:lang w:eastAsia="ru-RU"/>
+                    </w:rPr>
+                    <m:t>11</m:t>
+                  </m:r>
+                </m:sub>
+              </m:sSub>
+            </m:e>
+          </m:d>
           <m:r>
             <w:rPr>
-              <w:rFonts w:ascii="Cambria Math" w:eastAsiaTheme="minorEastAsia" w:hAnsi="Cambria Math"/>
-              <w:sz w:val="28"/>
-              <w:szCs w:val="28"/>
+              <w:rFonts w:ascii="Cambria Math" w:hAnsi="Cambria Math"/>
+              <w:sz w:val="26"/>
+              <w:szCs w:val="26"/>
               <w:lang w:eastAsia="ru-RU"/>
             </w:rPr>
-            <m:t>1-</m:t>
-          </m:r>
-          <m:r>
-            <w:rPr>
-              <w:rFonts w:ascii="Cambria Math" w:eastAsiaTheme="minorEastAsia" w:hAnsi="Cambria Math"/>
-              <w:sz w:val="28"/>
-              <w:szCs w:val="28"/>
-              <w:lang w:val="en-US" w:eastAsia="ru-RU"/>
-            </w:rPr>
-            <m:t>Q=1-</m:t>
-          </m:r>
-          <m:f>
-            <m:fPr>
-              <m:ctrlPr>
-                <w:rPr>
-                  <w:rFonts w:ascii="Cambria Math" w:eastAsiaTheme="minorEastAsia" w:hAnsi="Cambria Math"/>
-                  <w:i/>
-                  <w:sz w:val="28"/>
-                  <w:szCs w:val="28"/>
-                  <w:lang w:val="en-US" w:eastAsia="ru-RU"/>
-                </w:rPr>
-              </m:ctrlPr>
-            </m:fPr>
-            <m:num>
-              <m:r>
-                <w:rPr>
-                  <w:rFonts w:ascii="Cambria Math" w:eastAsiaTheme="minorEastAsia" w:hAnsi="Cambria Math"/>
-                  <w:sz w:val="28"/>
-                  <w:szCs w:val="28"/>
-                  <w:lang w:val="en-US" w:eastAsia="ru-RU"/>
-                </w:rPr>
-                <m:t>A</m:t>
-              </m:r>
-            </m:num>
-            <m:den>
-              <m:r>
-                <w:rPr>
-                  <w:rFonts w:ascii="Cambria Math" w:eastAsiaTheme="minorEastAsia" w:hAnsi="Cambria Math"/>
-                  <w:sz w:val="28"/>
-                  <w:szCs w:val="28"/>
-                  <w:lang w:val="en-US" w:eastAsia="ru-RU"/>
-                </w:rPr>
-                <m:t>λ</m:t>
-              </m:r>
-            </m:den>
-          </m:f>
-          <m:r>
-            <w:rPr>
-              <w:rFonts w:ascii="Cambria Math" w:eastAsiaTheme="minorEastAsia" w:hAnsi="Cambria Math"/>
-              <w:sz w:val="28"/>
-              <w:szCs w:val="28"/>
-              <w:lang w:val="en-US" w:eastAsia="ru-RU"/>
-            </w:rPr>
-            <m:t>=</m:t>
+            <m:t>=0.367</m:t>
           </m:r>
         </m:oMath>
       </m:oMathPara>
@@ -7911,10 +8056,11 @@
           <w:i/>
           <w:sz w:val="28"/>
           <w:szCs w:val="28"/>
-          <w:lang w:eastAsia="ru-RU"/>
-        </w:rPr>
-        <w:t>L</w:t>
-      </w:r>
+          <w:lang w:val="en-US" w:eastAsia="ru-RU"/>
+        </w:rPr>
+        <w:t>P</w:t>
+      </w:r>
+      <w:proofErr w:type="spellStart"/>
       <w:r>
         <w:rPr>
           <w:rFonts w:ascii="Times New Roman" w:eastAsia="Times New Roman" w:hAnsi="Times New Roman" w:cs="Times New Roman"/>
@@ -7924,8 +8070,9 @@
           <w:vertAlign w:val="subscript"/>
           <w:lang w:eastAsia="ru-RU"/>
         </w:rPr>
-        <w:t>оч</w:t>
-      </w:r>
+        <w:t>отк</w:t>
+      </w:r>
+      <w:proofErr w:type="spellEnd"/>
       <w:r>
         <w:rPr>
           <w:rFonts w:ascii="Times New Roman" w:eastAsia="Times New Roman" w:hAnsi="Times New Roman" w:cs="Times New Roman"/>
@@ -7934,7 +8081,27 @@
           <w:szCs w:val="28"/>
           <w:lang w:eastAsia="ru-RU"/>
         </w:rPr>
-        <w:t xml:space="preserve"> (средняя длина очереди):</w:t>
+        <w:t xml:space="preserve"> (</w:t>
+      </w:r>
+      <w:r>
+        <w:rPr>
+          <w:rFonts w:ascii="Times New Roman" w:eastAsia="Times New Roman" w:hAnsi="Times New Roman" w:cs="Times New Roman"/>
+          <w:i/>
+          <w:sz w:val="28"/>
+          <w:szCs w:val="28"/>
+          <w:lang w:eastAsia="ru-RU"/>
+        </w:rPr>
+        <w:t>вероятность отказа</w:t>
+      </w:r>
+      <w:r>
+        <w:rPr>
+          <w:rFonts w:ascii="Times New Roman" w:eastAsia="Times New Roman" w:hAnsi="Times New Roman" w:cs="Times New Roman"/>
+          <w:i/>
+          <w:sz w:val="28"/>
+          <w:szCs w:val="28"/>
+          <w:lang w:eastAsia="ru-RU"/>
+        </w:rPr>
+        <w:t>):</w:t>
       </w:r>
     </w:p>
     <w:p>
@@ -7949,9 +8116,9 @@
         <w:rPr>
           <w:rFonts w:ascii="Times New Roman" w:hAnsi="Times New Roman"/>
           <w:i/>
-          <w:sz w:val="28"/>
-          <w:szCs w:val="28"/>
-          <w:lang w:eastAsia="ru-RU"/>
+          <w:sz w:val="26"/>
+          <w:szCs w:val="26"/>
+          <w:lang w:val="en-US" w:eastAsia="ru-RU"/>
         </w:rPr>
       </w:pPr>
       <m:oMathPara>
@@ -7962,8 +8129,8 @@
                 <w:rPr>
                   <w:rFonts w:ascii="Cambria Math" w:hAnsi="Cambria Math"/>
                   <w:i/>
-                  <w:sz w:val="28"/>
-                  <w:szCs w:val="28"/>
+                  <w:sz w:val="26"/>
+                  <w:szCs w:val="26"/>
                   <w:lang w:eastAsia="ru-RU"/>
                 </w:rPr>
               </m:ctrlPr>
@@ -7972,30 +8139,219 @@
               <m:r>
                 <w:rPr>
                   <w:rFonts w:ascii="Cambria Math" w:hAnsi="Cambria Math"/>
-                  <w:sz w:val="28"/>
-                  <w:szCs w:val="28"/>
+                  <w:sz w:val="26"/>
+                  <w:szCs w:val="26"/>
                   <w:lang w:val="en-US" w:eastAsia="ru-RU"/>
                 </w:rPr>
-                <m:t>L</m:t>
+                <m:t>P</m:t>
               </m:r>
             </m:e>
             <m:sub>
               <m:r>
                 <w:rPr>
                   <w:rFonts w:ascii="Cambria Math" w:hAnsi="Cambria Math"/>
-                  <w:sz w:val="28"/>
-                  <w:szCs w:val="28"/>
-                  <w:lang w:eastAsia="ru-RU"/>
-                </w:rPr>
-                <m:t>оч</m:t>
+                  <w:sz w:val="26"/>
+                  <w:szCs w:val="26"/>
+                  <w:lang w:eastAsia="ru-RU"/>
+                </w:rPr>
+                <m:t>отк</m:t>
               </m:r>
             </m:sub>
           </m:sSub>
           <m:r>
             <w:rPr>
               <w:rFonts w:ascii="Cambria Math" w:hAnsi="Cambria Math"/>
-              <w:sz w:val="28"/>
-              <w:szCs w:val="28"/>
+              <w:sz w:val="26"/>
+              <w:szCs w:val="26"/>
+              <w:lang w:eastAsia="ru-RU"/>
+            </w:rPr>
+            <m:t>=</m:t>
+          </m:r>
+          <m:r>
+            <w:rPr>
+              <w:rFonts w:ascii="Cambria Math" w:eastAsiaTheme="minorEastAsia" w:hAnsi="Cambria Math"/>
+              <w:sz w:val="26"/>
+              <w:szCs w:val="26"/>
+              <w:lang w:eastAsia="ru-RU"/>
+            </w:rPr>
+            <m:t>1-</m:t>
+          </m:r>
+          <m:r>
+            <w:rPr>
+              <w:rFonts w:ascii="Cambria Math" w:eastAsiaTheme="minorEastAsia" w:hAnsi="Cambria Math"/>
+              <w:sz w:val="26"/>
+              <w:szCs w:val="26"/>
+              <w:lang w:val="en-US" w:eastAsia="ru-RU"/>
+            </w:rPr>
+            <m:t>Q=1-</m:t>
+          </m:r>
+          <m:f>
+            <m:fPr>
+              <m:ctrlPr>
+                <w:rPr>
+                  <w:rFonts w:ascii="Cambria Math" w:eastAsiaTheme="minorEastAsia" w:hAnsi="Cambria Math"/>
+                  <w:i/>
+                  <w:sz w:val="26"/>
+                  <w:szCs w:val="26"/>
+                  <w:lang w:val="en-US" w:eastAsia="ru-RU"/>
+                </w:rPr>
+              </m:ctrlPr>
+            </m:fPr>
+            <m:num>
+              <m:r>
+                <w:rPr>
+                  <w:rFonts w:ascii="Cambria Math" w:eastAsiaTheme="minorEastAsia" w:hAnsi="Cambria Math"/>
+                  <w:sz w:val="26"/>
+                  <w:szCs w:val="26"/>
+                  <w:lang w:val="en-US" w:eastAsia="ru-RU"/>
+                </w:rPr>
+                <m:t>A</m:t>
+              </m:r>
+            </m:num>
+            <m:den>
+              <m:r>
+                <w:rPr>
+                  <w:rFonts w:ascii="Cambria Math" w:eastAsiaTheme="minorEastAsia" w:hAnsi="Cambria Math"/>
+                  <w:sz w:val="26"/>
+                  <w:szCs w:val="26"/>
+                  <w:lang w:val="en-US" w:eastAsia="ru-RU"/>
+                </w:rPr>
+                <m:t>λ</m:t>
+              </m:r>
+            </m:den>
+          </m:f>
+          <m:r>
+            <w:rPr>
+              <w:rFonts w:ascii="Cambria Math" w:eastAsiaTheme="minorEastAsia" w:hAnsi="Cambria Math"/>
+              <w:sz w:val="26"/>
+              <w:szCs w:val="26"/>
+              <w:lang w:val="en-US" w:eastAsia="ru-RU"/>
+            </w:rPr>
+            <m:t>=</m:t>
+          </m:r>
+          <m:r>
+            <w:rPr>
+              <w:rFonts w:ascii="Cambria Math" w:eastAsiaTheme="minorEastAsia" w:hAnsi="Cambria Math"/>
+              <w:sz w:val="26"/>
+              <w:szCs w:val="26"/>
+              <w:lang w:val="en-US" w:eastAsia="ru-RU"/>
+            </w:rPr>
+            <m:t>0.267</m:t>
+          </m:r>
+        </m:oMath>
+      </m:oMathPara>
+    </w:p>
+    <w:p>
+      <w:pPr>
+        <w:widowControl w:val="0"/>
+        <w:overflowPunct w:val="0"/>
+        <w:autoSpaceDE w:val="0"/>
+        <w:autoSpaceDN w:val="0"/>
+        <w:adjustRightInd w:val="0"/>
+        <w:spacing w:before="120" w:after="0" w:line="240" w:lineRule="auto"/>
+        <w:ind w:right="-544" w:firstLine="709"/>
+        <w:textAlignment w:val="baseline"/>
+        <w:rPr>
+          <w:rFonts w:ascii="Times New Roman" w:eastAsia="Times New Roman" w:hAnsi="Times New Roman" w:cs="Times New Roman"/>
+          <w:i/>
+          <w:sz w:val="28"/>
+          <w:szCs w:val="28"/>
+          <w:lang w:eastAsia="ru-RU"/>
+        </w:rPr>
+      </w:pPr>
+      <w:proofErr w:type="spellStart"/>
+      <w:r>
+        <w:rPr>
+          <w:rFonts w:ascii="Times New Roman" w:eastAsia="Times New Roman" w:hAnsi="Times New Roman" w:cs="Times New Roman"/>
+          <w:i/>
+          <w:sz w:val="28"/>
+          <w:szCs w:val="28"/>
+          <w:lang w:eastAsia="ru-RU"/>
+        </w:rPr>
+        <w:t>L</w:t>
+      </w:r>
+      <w:r>
+        <w:rPr>
+          <w:rFonts w:ascii="Times New Roman" w:eastAsia="Times New Roman" w:hAnsi="Times New Roman" w:cs="Times New Roman"/>
+          <w:i/>
+          <w:sz w:val="28"/>
+          <w:szCs w:val="28"/>
+          <w:vertAlign w:val="subscript"/>
+          <w:lang w:eastAsia="ru-RU"/>
+        </w:rPr>
+        <w:t>оч</w:t>
+      </w:r>
+      <w:proofErr w:type="spellEnd"/>
+      <w:r>
+        <w:rPr>
+          <w:rFonts w:ascii="Times New Roman" w:eastAsia="Times New Roman" w:hAnsi="Times New Roman" w:cs="Times New Roman"/>
+          <w:i/>
+          <w:sz w:val="28"/>
+          <w:szCs w:val="28"/>
+          <w:lang w:eastAsia="ru-RU"/>
+        </w:rPr>
+        <w:t xml:space="preserve"> (средняя длина очереди):</w:t>
+      </w:r>
+    </w:p>
+    <w:p>
+      <w:pPr>
+        <w:pStyle w:val="a9"/>
+        <w:keepNext/>
+        <w:spacing w:after="0" w:line="240" w:lineRule="auto"/>
+        <w:ind w:left="709"/>
+        <w:contextualSpacing w:val="0"/>
+        <w:jc w:val="both"/>
+        <w:outlineLvl w:val="2"/>
+        <w:rPr>
+          <w:rFonts w:ascii="Times New Roman" w:hAnsi="Times New Roman"/>
+          <w:i/>
+          <w:sz w:val="26"/>
+          <w:szCs w:val="26"/>
+          <w:lang w:eastAsia="ru-RU"/>
+        </w:rPr>
+      </w:pPr>
+      <m:oMathPara>
+        <m:oMath>
+          <m:sSub>
+            <m:sSubPr>
+              <m:ctrlPr>
+                <w:rPr>
+                  <w:rFonts w:ascii="Cambria Math" w:hAnsi="Cambria Math"/>
+                  <w:i/>
+                  <w:sz w:val="26"/>
+                  <w:szCs w:val="26"/>
+                  <w:lang w:eastAsia="ru-RU"/>
+                </w:rPr>
+              </m:ctrlPr>
+            </m:sSubPr>
+            <m:e>
+              <m:r>
+                <w:rPr>
+                  <w:rFonts w:ascii="Cambria Math" w:hAnsi="Cambria Math"/>
+                  <w:sz w:val="26"/>
+                  <w:szCs w:val="26"/>
+                  <w:lang w:val="en-US" w:eastAsia="ru-RU"/>
+                </w:rPr>
+                <m:t>L</m:t>
+              </m:r>
+            </m:e>
+            <m:sub>
+              <m:r>
+                <w:rPr>
+                  <w:rFonts w:ascii="Cambria Math" w:hAnsi="Cambria Math"/>
+                  <w:sz w:val="26"/>
+                  <w:szCs w:val="26"/>
+                  <w:lang w:eastAsia="ru-RU"/>
+                </w:rPr>
+                <m:t>оч</m:t>
+              </m:r>
+            </m:sub>
+          </m:sSub>
+          <m:r>
+            <w:rPr>
+              <w:rFonts w:ascii="Cambria Math" w:hAnsi="Cambria Math"/>
+              <w:sz w:val="26"/>
+              <w:szCs w:val="26"/>
               <w:lang w:eastAsia="ru-RU"/>
             </w:rPr>
             <m:t>=</m:t>
@@ -8006,7 +8362,8 @@
                 <w:rPr>
                   <w:rFonts w:ascii="Cambria Math" w:hAnsi="Cambria Math"/>
                   <w:i/>
-                  <w:sz w:val="28"/>
+                  <w:sz w:val="26"/>
+                  <w:szCs w:val="26"/>
                   <w:lang w:eastAsia="ru-RU"/>
                 </w:rPr>
               </m:ctrlPr>
@@ -8015,8 +8372,8 @@
               <m:r>
                 <w:rPr>
                   <w:rFonts w:ascii="Cambria Math" w:hAnsi="Cambria Math"/>
-                  <w:sz w:val="28"/>
-                  <w:szCs w:val="28"/>
+                  <w:sz w:val="26"/>
+                  <w:szCs w:val="26"/>
                   <w:lang w:eastAsia="ru-RU"/>
                 </w:rPr>
                 <m:t>P</m:t>
@@ -8026,8 +8383,8 @@
               <m:r>
                 <w:rPr>
                   <w:rFonts w:ascii="Cambria Math" w:hAnsi="Cambria Math"/>
-                  <w:sz w:val="28"/>
-                  <w:szCs w:val="28"/>
+                  <w:sz w:val="26"/>
+                  <w:szCs w:val="26"/>
                   <w:lang w:eastAsia="ru-RU"/>
                 </w:rPr>
                 <m:t>1011</m:t>
@@ -8037,7 +8394,8 @@
           <m:r>
             <w:rPr>
               <w:rFonts w:ascii="Cambria Math" w:hAnsi="Cambria Math"/>
-              <w:sz w:val="28"/>
+              <w:sz w:val="26"/>
+              <w:szCs w:val="26"/>
               <w:lang w:eastAsia="ru-RU"/>
             </w:rPr>
             <m:t>+</m:t>
@@ -8048,7 +8406,8 @@
                 <w:rPr>
                   <w:rFonts w:ascii="Cambria Math" w:hAnsi="Cambria Math"/>
                   <w:i/>
-                  <w:sz w:val="28"/>
+                  <w:sz w:val="26"/>
+                  <w:szCs w:val="26"/>
                   <w:lang w:eastAsia="ru-RU"/>
                 </w:rPr>
               </m:ctrlPr>
@@ -8057,8 +8416,8 @@
               <m:r>
                 <w:rPr>
                   <w:rFonts w:ascii="Cambria Math" w:hAnsi="Cambria Math"/>
-                  <w:sz w:val="28"/>
-                  <w:szCs w:val="28"/>
+                  <w:sz w:val="26"/>
+                  <w:szCs w:val="26"/>
                   <w:lang w:eastAsia="ru-RU"/>
                 </w:rPr>
                 <m:t>P</m:t>
@@ -8068,8 +8427,8 @@
               <m:r>
                 <w:rPr>
                   <w:rFonts w:ascii="Cambria Math" w:hAnsi="Cambria Math"/>
-                  <w:sz w:val="28"/>
-                  <w:szCs w:val="28"/>
+                  <w:sz w:val="26"/>
+                  <w:szCs w:val="26"/>
                   <w:lang w:eastAsia="ru-RU"/>
                 </w:rPr>
                 <m:t>2111</m:t>
@@ -8079,7 +8438,8 @@
           <m:r>
             <w:rPr>
               <w:rFonts w:ascii="Cambria Math" w:hAnsi="Cambria Math"/>
-              <w:sz w:val="28"/>
+              <w:sz w:val="26"/>
+              <w:szCs w:val="26"/>
               <w:lang w:eastAsia="ru-RU"/>
             </w:rPr>
             <m:t>+</m:t>
@@ -8090,7 +8450,8 @@
                 <w:rPr>
                   <w:rFonts w:ascii="Cambria Math" w:hAnsi="Cambria Math"/>
                   <w:i/>
-                  <w:sz w:val="28"/>
+                  <w:sz w:val="26"/>
+                  <w:szCs w:val="26"/>
                   <w:lang w:eastAsia="ru-RU"/>
                 </w:rPr>
               </m:ctrlPr>
@@ -8099,8 +8460,8 @@
               <m:r>
                 <w:rPr>
                   <w:rFonts w:ascii="Cambria Math" w:hAnsi="Cambria Math"/>
-                  <w:sz w:val="28"/>
-                  <w:szCs w:val="28"/>
+                  <w:sz w:val="26"/>
+                  <w:szCs w:val="26"/>
                   <w:lang w:eastAsia="ru-RU"/>
                 </w:rPr>
                 <m:t>P</m:t>
@@ -8110,8 +8471,8 @@
               <m:r>
                 <w:rPr>
                   <w:rFonts w:ascii="Cambria Math" w:hAnsi="Cambria Math"/>
-                  <w:sz w:val="28"/>
-                  <w:szCs w:val="28"/>
+                  <w:sz w:val="26"/>
+                  <w:szCs w:val="26"/>
                   <w:lang w:eastAsia="ru-RU"/>
                 </w:rPr>
                 <m:t>1111</m:t>
@@ -8121,10 +8482,11 @@
           <m:r>
             <w:rPr>
               <w:rFonts w:ascii="Cambria Math" w:eastAsiaTheme="minorEastAsia" w:hAnsi="Cambria Math"/>
-              <w:sz w:val="28"/>
+              <w:sz w:val="26"/>
+              <w:szCs w:val="26"/>
               <w:lang w:eastAsia="ru-RU"/>
             </w:rPr>
-            <m:t>=0.?</m:t>
+            <m:t>=0.242</m:t>
           </m:r>
         </m:oMath>
       </m:oMathPara>
@@ -8222,8 +8584,8 @@
         <w:textAlignment w:val="baseline"/>
         <w:rPr>
           <w:rFonts w:ascii="Times New Roman" w:eastAsia="Times New Roman" w:hAnsi="Times New Roman" w:cs="Times New Roman"/>
-          <w:sz w:val="28"/>
-          <w:szCs w:val="20"/>
+          <w:sz w:val="26"/>
+          <w:szCs w:val="26"/>
           <w:lang w:eastAsia="ru-RU"/>
         </w:rPr>
       </w:pPr>
@@ -8234,8 +8596,8 @@
               <w:rPr>
                 <w:rFonts w:ascii="Cambria Math" w:hAnsi="Cambria Math"/>
                 <w:i/>
-                <w:sz w:val="28"/>
-                <w:szCs w:val="28"/>
+                <w:sz w:val="26"/>
+                <w:szCs w:val="26"/>
                 <w:lang w:eastAsia="ru-RU"/>
               </w:rPr>
             </m:ctrlPr>
@@ -8244,8 +8606,8 @@
             <m:r>
               <w:rPr>
                 <w:rFonts w:ascii="Cambria Math" w:hAnsi="Cambria Math"/>
-                <w:sz w:val="28"/>
-                <w:szCs w:val="28"/>
+                <w:sz w:val="26"/>
+                <w:szCs w:val="26"/>
                 <w:lang w:eastAsia="ru-RU"/>
               </w:rPr>
               <m:t>W</m:t>
@@ -8255,8 +8617,8 @@
             <m:r>
               <w:rPr>
                 <w:rFonts w:ascii="Cambria Math" w:hAnsi="Cambria Math"/>
-                <w:sz w:val="28"/>
-                <w:szCs w:val="28"/>
+                <w:sz w:val="26"/>
+                <w:szCs w:val="26"/>
                 <w:lang w:eastAsia="ru-RU"/>
               </w:rPr>
               <m:t>оч</m:t>
@@ -8266,8 +8628,8 @@
         <m:r>
           <w:rPr>
             <w:rFonts w:ascii="Cambria Math" w:eastAsia="Times New Roman" w:hAnsi="Cambria Math" w:cs="Times New Roman"/>
-            <w:sz w:val="28"/>
-            <w:szCs w:val="28"/>
+            <w:sz w:val="26"/>
+            <w:szCs w:val="26"/>
             <w:lang w:eastAsia="ru-RU"/>
           </w:rPr>
           <m:t>=</m:t>
@@ -8278,66 +8640,22 @@
               <w:rPr>
                 <w:rFonts w:ascii="Cambria Math" w:eastAsia="Times New Roman" w:hAnsi="Cambria Math" w:cs="Times New Roman"/>
                 <w:i/>
-                <w:sz w:val="28"/>
-                <w:szCs w:val="28"/>
+                <w:sz w:val="26"/>
+                <w:szCs w:val="26"/>
                 <w:lang w:eastAsia="ru-RU"/>
               </w:rPr>
             </m:ctrlPr>
           </m:fPr>
           <m:num>
-            <m:r>
-              <w:rPr>
-                <w:rFonts w:ascii="Cambria Math" w:eastAsia="Times New Roman" w:hAnsi="Cambria Math" w:cs="Times New Roman"/>
-                <w:sz w:val="28"/>
-                <w:szCs w:val="28"/>
-                <w:lang w:eastAsia="ru-RU"/>
-              </w:rPr>
-              <m:t>A</m:t>
-            </m:r>
-          </m:num>
-          <m:den>
-            <m:d>
-              <m:dPr>
-                <m:ctrlPr>
-                  <w:rPr>
-                    <w:rFonts w:ascii="Cambria Math" w:eastAsia="Times New Roman" w:hAnsi="Cambria Math" w:cs="Times New Roman"/>
-                    <w:i/>
-                    <w:sz w:val="28"/>
-                    <w:szCs w:val="28"/>
-                    <w:lang w:eastAsia="ru-RU"/>
-                  </w:rPr>
-                </m:ctrlPr>
-              </m:dPr>
-              <m:e>
-                <m:r>
-                  <w:rPr>
-                    <w:rFonts w:ascii="Cambria Math" w:eastAsia="Times New Roman" w:hAnsi="Cambria Math" w:cs="Times New Roman"/>
-                    <w:sz w:val="28"/>
-                    <w:szCs w:val="28"/>
-                    <w:lang w:eastAsia="ru-RU"/>
-                  </w:rPr>
-                  <m:t>1-p</m:t>
-                </m:r>
-              </m:e>
-            </m:d>
-            <m:r>
-              <w:rPr>
-                <w:rFonts w:ascii="Cambria Math" w:eastAsia="Times New Roman" w:hAnsi="Cambria Math" w:cs="Times New Roman"/>
-                <w:sz w:val="28"/>
-                <w:szCs w:val="28"/>
-                <w:lang w:val="en-US" w:eastAsia="ru-RU"/>
-              </w:rPr>
-              <m:t>∙(1-</m:t>
-            </m:r>
             <m:sSub>
               <m:sSubPr>
                 <m:ctrlPr>
                   <w:rPr>
                     <w:rFonts w:ascii="Cambria Math" w:eastAsia="Times New Roman" w:hAnsi="Cambria Math" w:cs="Times New Roman"/>
                     <w:i/>
-                    <w:sz w:val="28"/>
-                    <w:szCs w:val="28"/>
-                    <w:lang w:val="en-US" w:eastAsia="ru-RU"/>
+                    <w:sz w:val="26"/>
+                    <w:szCs w:val="26"/>
+                    <w:lang w:eastAsia="ru-RU"/>
                   </w:rPr>
                 </m:ctrlPr>
               </m:sSubPr>
@@ -8345,148 +8663,80 @@
                 <m:r>
                   <w:rPr>
                     <w:rFonts w:ascii="Cambria Math" w:eastAsia="Times New Roman" w:hAnsi="Cambria Math" w:cs="Times New Roman"/>
-                    <w:sz w:val="28"/>
-                    <w:szCs w:val="28"/>
+                    <w:sz w:val="26"/>
+                    <w:szCs w:val="26"/>
                     <w:lang w:val="en-US" w:eastAsia="ru-RU"/>
                   </w:rPr>
-                  <m:t>P</m:t>
+                  <m:t>L</m:t>
                 </m:r>
               </m:e>
               <m:sub>
                 <m:r>
                   <w:rPr>
                     <w:rFonts w:ascii="Cambria Math" w:eastAsia="Times New Roman" w:hAnsi="Cambria Math" w:cs="Times New Roman"/>
-                    <w:sz w:val="28"/>
-                    <w:szCs w:val="28"/>
-                    <w:lang w:val="en-US" w:eastAsia="ru-RU"/>
+                    <w:sz w:val="26"/>
+                    <w:szCs w:val="26"/>
+                    <w:lang w:eastAsia="ru-RU"/>
                   </w:rPr>
-                  <m:t>1100</m:t>
+                  <m:t>оч</m:t>
                 </m:r>
               </m:sub>
             </m:sSub>
+          </m:num>
+          <m:den>
             <m:r>
               <w:rPr>
                 <w:rFonts w:ascii="Cambria Math" w:eastAsia="Times New Roman" w:hAnsi="Cambria Math" w:cs="Times New Roman"/>
-                <w:sz w:val="28"/>
-                <w:szCs w:val="28"/>
-                <w:lang w:val="en-US" w:eastAsia="ru-RU"/>
+                <w:sz w:val="26"/>
+                <w:szCs w:val="26"/>
+                <w:lang w:eastAsia="ru-RU"/>
               </w:rPr>
-              <m:t>-</m:t>
-            </m:r>
-            <m:sSub>
-              <m:sSubPr>
-                <m:ctrlPr>
-                  <w:rPr>
-                    <w:rFonts w:ascii="Cambria Math" w:eastAsia="Times New Roman" w:hAnsi="Cambria Math" w:cs="Times New Roman"/>
-                    <w:i/>
-                    <w:sz w:val="28"/>
-                    <w:szCs w:val="28"/>
-                    <w:lang w:val="en-US" w:eastAsia="ru-RU"/>
-                  </w:rPr>
-                </m:ctrlPr>
-              </m:sSubPr>
-              <m:e>
-                <m:r>
-                  <w:rPr>
-                    <w:rFonts w:ascii="Cambria Math" w:eastAsia="Times New Roman" w:hAnsi="Cambria Math" w:cs="Times New Roman"/>
-                    <w:sz w:val="28"/>
-                    <w:szCs w:val="28"/>
-                    <w:lang w:val="en-US" w:eastAsia="ru-RU"/>
-                  </w:rPr>
-                  <m:t>P</m:t>
-                </m:r>
-              </m:e>
-              <m:sub>
-                <m:r>
-                  <w:rPr>
-                    <w:rFonts w:ascii="Cambria Math" w:eastAsia="Times New Roman" w:hAnsi="Cambria Math" w:cs="Times New Roman"/>
-                    <w:sz w:val="28"/>
-                    <w:szCs w:val="28"/>
-                    <w:lang w:val="en-US" w:eastAsia="ru-RU"/>
-                  </w:rPr>
-                  <m:t>1111</m:t>
-                </m:r>
-              </m:sub>
-            </m:sSub>
-            <m:r>
-              <w:rPr>
-                <w:rFonts w:ascii="Cambria Math" w:eastAsia="Times New Roman" w:hAnsi="Cambria Math" w:cs="Times New Roman"/>
-                <w:sz w:val="28"/>
-                <w:szCs w:val="28"/>
-                <w:lang w:val="en-US" w:eastAsia="ru-RU"/>
-              </w:rPr>
-              <m:t>-</m:t>
-            </m:r>
-            <m:sSub>
-              <m:sSubPr>
-                <m:ctrlPr>
-                  <w:rPr>
-                    <w:rFonts w:ascii="Cambria Math" w:eastAsia="Times New Roman" w:hAnsi="Cambria Math" w:cs="Times New Roman"/>
-                    <w:i/>
-                    <w:sz w:val="28"/>
-                    <w:szCs w:val="28"/>
-                    <w:lang w:val="en-US" w:eastAsia="ru-RU"/>
-                  </w:rPr>
-                </m:ctrlPr>
-              </m:sSubPr>
-              <m:e>
-                <m:r>
-                  <w:rPr>
-                    <w:rFonts w:ascii="Cambria Math" w:eastAsia="Times New Roman" w:hAnsi="Cambria Math" w:cs="Times New Roman"/>
-                    <w:sz w:val="28"/>
-                    <w:szCs w:val="28"/>
-                    <w:lang w:val="en-US" w:eastAsia="ru-RU"/>
-                  </w:rPr>
-                  <m:t>P</m:t>
-                </m:r>
-              </m:e>
-              <m:sub>
-                <m:r>
-                  <w:rPr>
-                    <w:rFonts w:ascii="Cambria Math" w:eastAsia="Times New Roman" w:hAnsi="Cambria Math" w:cs="Times New Roman"/>
-                    <w:sz w:val="28"/>
-                    <w:szCs w:val="28"/>
-                    <w:lang w:val="en-US" w:eastAsia="ru-RU"/>
-                  </w:rPr>
-                  <m:t>1101</m:t>
-                </m:r>
-              </m:sub>
-            </m:sSub>
-            <m:r>
-              <w:rPr>
-                <w:rFonts w:ascii="Cambria Math" w:eastAsia="Times New Roman" w:hAnsi="Cambria Math" w:cs="Times New Roman"/>
-                <w:sz w:val="28"/>
-                <w:szCs w:val="28"/>
-                <w:lang w:val="en-US" w:eastAsia="ru-RU"/>
-              </w:rPr>
-              <m:t>)</m:t>
+              <m:t>A</m:t>
             </m:r>
           </m:den>
         </m:f>
+        <m:r>
+          <w:rPr>
+            <w:rFonts w:ascii="Cambria Math" w:eastAsia="Times New Roman" w:hAnsi="Cambria Math" w:cs="Times New Roman"/>
+            <w:sz w:val="26"/>
+            <w:szCs w:val="26"/>
+            <w:lang w:eastAsia="ru-RU"/>
+          </w:rPr>
+          <m:t>=</m:t>
+        </m:r>
+        <m:r>
+          <w:rPr>
+            <w:rFonts w:ascii="Cambria Math" w:eastAsia="Times New Roman" w:hAnsi="Cambria Math" w:cs="Times New Roman"/>
+            <w:sz w:val="26"/>
+            <w:szCs w:val="26"/>
+            <w:lang w:eastAsia="ru-RU"/>
+          </w:rPr>
+          <m:t>0.</m:t>
+        </m:r>
+        <m:r>
+          <w:rPr>
+            <w:rFonts w:ascii="Cambria Math" w:eastAsia="Times New Roman" w:hAnsi="Cambria Math" w:cs="Times New Roman"/>
+            <w:sz w:val="26"/>
+            <w:szCs w:val="26"/>
+            <w:lang w:eastAsia="ru-RU"/>
+          </w:rPr>
+          <m:t>659</m:t>
+        </m:r>
       </m:oMath>
       <w:r>
         <w:rPr>
           <w:rFonts w:ascii="Times New Roman" w:eastAsia="Times New Roman" w:hAnsi="Times New Roman" w:cs="Times New Roman"/>
-          <w:sz w:val="28"/>
-          <w:szCs w:val="20"/>
-          <w:lang w:eastAsia="ru-RU"/>
-        </w:rPr>
-        <w:t xml:space="preserve"> = 0.</w:t>
-      </w:r>
-      <w:r>
-        <w:rPr>
-          <w:rFonts w:ascii="Times New Roman" w:eastAsia="Times New Roman" w:hAnsi="Times New Roman" w:cs="Times New Roman"/>
-          <w:sz w:val="28"/>
-          <w:szCs w:val="20"/>
-          <w:lang w:val="en-US" w:eastAsia="ru-RU"/>
-        </w:rPr>
-        <w:t>87</w:t>
-      </w:r>
-      <w:r>
-        <w:rPr>
-          <w:rFonts w:ascii="Times New Roman" w:eastAsia="Times New Roman" w:hAnsi="Times New Roman" w:cs="Times New Roman"/>
-          <w:sz w:val="28"/>
-          <w:szCs w:val="20"/>
+          <w:sz w:val="26"/>
+          <w:szCs w:val="26"/>
+          <w:lang w:eastAsia="ru-RU"/>
+        </w:rPr>
+        <w:t xml:space="preserve"> </w:t>
+      </w:r>
+      <w:r>
+        <w:rPr>
+          <w:rFonts w:ascii="Times New Roman" w:eastAsia="Times New Roman" w:hAnsi="Times New Roman" w:cs="Times New Roman"/>
+          <w:sz w:val="26"/>
+          <w:szCs w:val="26"/>
           <w:lang w:eastAsia="ru-RU"/>
         </w:rPr>
         <w:br w:type="page"/>

</xml_diff>